<commit_message>
Front - rejestracja nowego użytkownika
</commit_message>
<xml_diff>
--- a/design_documents/DZW-schroniska.pl(CzerwiakKalataKaminskiWesierska).docx
+++ b/design_documents/DZW-schroniska.pl(CzerwiakKalataKaminskiWesierska).docx
@@ -1322,7 +1322,6 @@
         </w:rPr>
         <w:t>kt</w:t>
       </w:r>
-      <w:proofErr w:type="spellEnd"/>
       <w:r>
         <w:rPr>
           <w:rFonts w:eastAsia="Arial Unicode MS" w:cs="Arial Unicode MS"/>
@@ -1330,7 +1329,6 @@
         </w:rPr>
         <w:t>ó</w:t>
       </w:r>
-      <w:proofErr w:type="spellStart"/>
       <w:r>
         <w:rPr>
           <w:rFonts w:eastAsia="Arial Unicode MS" w:cs="Arial Unicode MS"/>
@@ -1351,7 +1349,6 @@
         </w:rPr>
         <w:t>ps</w:t>
       </w:r>
-      <w:proofErr w:type="spellEnd"/>
       <w:r>
         <w:rPr>
           <w:rFonts w:eastAsia="Arial Unicode MS" w:cs="Arial Unicode MS"/>
@@ -1359,6 +1356,7 @@
         </w:rPr>
         <w:t>ó</w:t>
       </w:r>
+      <w:proofErr w:type="spellEnd"/>
       <w:r>
         <w:rPr>
           <w:rFonts w:eastAsia="Arial Unicode MS" w:cs="Arial Unicode MS"/>
@@ -1385,7 +1383,6 @@
         </w:rPr>
         <w:t>obowiązk</w:t>
       </w:r>
-      <w:proofErr w:type="spellEnd"/>
       <w:r>
         <w:rPr>
           <w:rFonts w:eastAsia="Arial Unicode MS" w:cs="Arial Unicode MS"/>
@@ -1393,6 +1390,7 @@
         </w:rPr>
         <w:t>ó</w:t>
       </w:r>
+      <w:proofErr w:type="spellEnd"/>
       <w:r>
         <w:rPr>
           <w:rFonts w:eastAsia="Arial Unicode MS" w:cs="Arial Unicode MS"/>
@@ -1490,7 +1488,6 @@
         </w:rPr>
         <w:t>kt</w:t>
       </w:r>
-      <w:proofErr w:type="spellEnd"/>
       <w:r>
         <w:rPr>
           <w:rFonts w:eastAsia="Arial Unicode MS" w:cs="Arial Unicode MS"/>
@@ -1498,7 +1495,6 @@
         </w:rPr>
         <w:t>ó</w:t>
       </w:r>
-      <w:proofErr w:type="spellStart"/>
       <w:r>
         <w:rPr>
           <w:rFonts w:eastAsia="Arial Unicode MS" w:cs="Arial Unicode MS"/>
@@ -1547,7 +1543,6 @@
         </w:rPr>
         <w:t>um</w:t>
       </w:r>
-      <w:proofErr w:type="spellEnd"/>
       <w:r>
         <w:rPr>
           <w:rFonts w:eastAsia="Arial Unicode MS" w:cs="Arial Unicode MS"/>
@@ -1555,7 +1550,6 @@
         </w:rPr>
         <w:t>ó</w:t>
       </w:r>
-      <w:proofErr w:type="spellStart"/>
       <w:r>
         <w:rPr>
           <w:rFonts w:eastAsia="Arial Unicode MS" w:cs="Arial Unicode MS"/>
@@ -1641,7 +1635,6 @@
         </w:rPr>
         <w:t>spos</w:t>
       </w:r>
-      <w:proofErr w:type="spellEnd"/>
       <w:r>
         <w:rPr>
           <w:rFonts w:eastAsia="Arial Unicode MS" w:cs="Arial Unicode MS"/>
@@ -1649,6 +1642,7 @@
         </w:rPr>
         <w:t>ó</w:t>
       </w:r>
+      <w:proofErr w:type="spellEnd"/>
       <w:r>
         <w:rPr>
           <w:rFonts w:eastAsia="Arial Unicode MS" w:cs="Arial Unicode MS"/>
@@ -1662,7 +1656,6 @@
         </w:rPr>
         <w:t>obowiązk</w:t>
       </w:r>
-      <w:proofErr w:type="spellEnd"/>
       <w:r>
         <w:rPr>
           <w:rFonts w:eastAsia="Arial Unicode MS" w:cs="Arial Unicode MS"/>
@@ -1670,6 +1663,7 @@
         </w:rPr>
         <w:t>ó</w:t>
       </w:r>
+      <w:proofErr w:type="spellEnd"/>
       <w:r>
         <w:rPr>
           <w:rFonts w:eastAsia="Arial Unicode MS" w:cs="Arial Unicode MS"/>
@@ -2178,6 +2172,7 @@
         </w:rPr>
         <w:t>żliwość stworzenia swojego profilu poprzez wysłanie zgłoszenia do administratora. Po weryfikacji danych zostanie założone konto schroniska. Schronisko po zalogowaniu, będzie miało dostęp do swoich danych. Będzie mogło r</w:t>
       </w:r>
+      <w:proofErr w:type="spellStart"/>
       <w:r>
         <w:rPr>
           <w:rFonts w:eastAsia="Arial Unicode MS" w:cs="Arial Unicode MS"/>
@@ -2185,7 +2180,6 @@
         </w:rPr>
         <w:t>ó</w:t>
       </w:r>
-      <w:proofErr w:type="spellStart"/>
       <w:r>
         <w:rPr>
           <w:rFonts w:eastAsia="Arial Unicode MS" w:cs="Arial Unicode MS"/>
@@ -2206,7 +2200,6 @@
         </w:rPr>
         <w:t>poszczeg</w:t>
       </w:r>
-      <w:proofErr w:type="spellEnd"/>
       <w:r>
         <w:rPr>
           <w:rFonts w:eastAsia="Arial Unicode MS" w:cs="Arial Unicode MS"/>
@@ -2214,7 +2207,6 @@
         </w:rPr>
         <w:t>ó</w:t>
       </w:r>
-      <w:proofErr w:type="spellStart"/>
       <w:r>
         <w:rPr>
           <w:rFonts w:eastAsia="Arial Unicode MS" w:cs="Arial Unicode MS"/>
@@ -2243,7 +2235,6 @@
         </w:rPr>
         <w:t>poszczeg</w:t>
       </w:r>
-      <w:proofErr w:type="spellEnd"/>
       <w:r>
         <w:rPr>
           <w:rFonts w:eastAsia="Arial Unicode MS" w:cs="Arial Unicode MS"/>
@@ -2251,7 +2242,6 @@
         </w:rPr>
         <w:t>ó</w:t>
       </w:r>
-      <w:proofErr w:type="spellStart"/>
       <w:r>
         <w:rPr>
           <w:rFonts w:eastAsia="Arial Unicode MS" w:cs="Arial Unicode MS"/>
@@ -2309,6 +2299,7 @@
         </w:rPr>
         <w:t>Użytkownik zalogowany po zalogowaniu się na swoje konto, będzie miał dostęp do wszystkich funkcjonalności użytkownika niezalogowanego, ponadto będzie m</w:t>
       </w:r>
+      <w:proofErr w:type="spellStart"/>
       <w:r>
         <w:rPr>
           <w:rFonts w:eastAsia="Arial Unicode MS" w:cs="Arial Unicode MS"/>
@@ -2316,7 +2307,6 @@
         </w:rPr>
         <w:t>ó</w:t>
       </w:r>
-      <w:proofErr w:type="spellStart"/>
       <w:r>
         <w:rPr>
           <w:rFonts w:eastAsia="Arial Unicode MS" w:cs="Arial Unicode MS"/>
@@ -2337,7 +2327,6 @@
         </w:rPr>
         <w:t>poszczeg</w:t>
       </w:r>
-      <w:proofErr w:type="spellEnd"/>
       <w:r>
         <w:rPr>
           <w:rFonts w:eastAsia="Arial Unicode MS" w:cs="Arial Unicode MS"/>
@@ -2345,7 +2334,6 @@
         </w:rPr>
         <w:t>ó</w:t>
       </w:r>
-      <w:proofErr w:type="spellStart"/>
       <w:r>
         <w:rPr>
           <w:rFonts w:eastAsia="Arial Unicode MS" w:cs="Arial Unicode MS"/>
@@ -2458,7 +2446,6 @@
         </w:rPr>
         <w:t>poszczeg</w:t>
       </w:r>
-      <w:proofErr w:type="spellEnd"/>
       <w:r>
         <w:rPr>
           <w:rFonts w:eastAsia="Arial Unicode MS" w:cs="Arial Unicode MS"/>
@@ -2466,7 +2453,6 @@
         </w:rPr>
         <w:t>ó</w:t>
       </w:r>
-      <w:proofErr w:type="spellStart"/>
       <w:r>
         <w:rPr>
           <w:rFonts w:eastAsia="Arial Unicode MS" w:cs="Arial Unicode MS"/>
@@ -3829,7 +3815,6 @@
         </w:rPr>
         <w:t>użytkownik</w:t>
       </w:r>
-      <w:proofErr w:type="spellEnd"/>
       <w:r>
         <w:rPr>
           <w:rFonts w:ascii="Times New Roman" w:hAnsi="Times New Roman"/>
@@ -3841,6 +3826,7 @@
         </w:rPr>
         <w:t>ó</w:t>
       </w:r>
+      <w:proofErr w:type="spellEnd"/>
       <w:r>
         <w:rPr>
           <w:rFonts w:ascii="Times New Roman" w:hAnsi="Times New Roman"/>
@@ -7334,29 +7320,17 @@
           <w:numId w:val="2"/>
         </w:numPr>
         <w:spacing w:before="240"/>
-        <w:rPr>
-          <w:highlight w:val="yellow"/>
-        </w:rPr>
-      </w:pPr>
-      <w:proofErr w:type="spellStart"/>
-      <w:r>
-        <w:rPr>
-          <w:highlight w:val="yellow"/>
-        </w:rPr>
+      </w:pPr>
+      <w:proofErr w:type="spellStart"/>
+      <w:r>
         <w:t>Wizja</w:t>
       </w:r>
       <w:proofErr w:type="spellEnd"/>
       <w:r>
-        <w:rPr>
-          <w:highlight w:val="yellow"/>
-        </w:rPr>
-        <w:t xml:space="preserve"> </w:t>
-      </w:r>
-      <w:proofErr w:type="spellStart"/>
-      <w:r>
-        <w:rPr>
-          <w:highlight w:val="yellow"/>
-        </w:rPr>
+        <w:t xml:space="preserve"> </w:t>
+      </w:r>
+      <w:proofErr w:type="spellStart"/>
+      <w:r>
         <w:t>konstrukcyjna</w:t>
       </w:r>
       <w:proofErr w:type="spellEnd"/>
@@ -7365,11 +7339,748 @@
       <w:pPr>
         <w:pStyle w:val="Podpowiedzi"/>
       </w:pPr>
-      <w:r>
-        <w:rPr>
-          <w:highlight w:val="yellow"/>
-        </w:rPr>
-        <w:t>{Założenia architektoniczne i technologiczne.}</w:t>
+    </w:p>
+    <w:p>
+      <w:pPr>
+        <w:jc w:val="center"/>
+      </w:pPr>
+      <w:r>
+        <w:rPr>
+          <w:noProof/>
+          <w14:textOutline w14:w="0" w14:cap="rnd" w14:cmpd="sng" w14:algn="ctr">
+            <w14:noFill/>
+            <w14:prstDash w14:val="solid"/>
+            <w14:bevel/>
+          </w14:textOutline>
+        </w:rPr>
+        <mc:AlternateContent>
+          <mc:Choice Requires="wps">
+            <w:drawing>
+              <wp:anchor distT="0" distB="0" distL="114300" distR="114300" simplePos="0" relativeHeight="251667456" behindDoc="0" locked="0" layoutInCell="1" allowOverlap="1" wp14:anchorId="2BE1E33D" wp14:editId="25CE9AA7">
+                <wp:simplePos x="0" y="0"/>
+                <wp:positionH relativeFrom="column">
+                  <wp:posOffset>4109134</wp:posOffset>
+                </wp:positionH>
+                <wp:positionV relativeFrom="paragraph">
+                  <wp:posOffset>1427383</wp:posOffset>
+                </wp:positionV>
+                <wp:extent cx="718722" cy="289169"/>
+                <wp:effectExtent l="0" t="0" r="0" b="0"/>
+                <wp:wrapNone/>
+                <wp:docPr id="7" name="Pole tekstowe 7"/>
+                <wp:cNvGraphicFramePr/>
+                <a:graphic xmlns:a="http://schemas.openxmlformats.org/drawingml/2006/main">
+                  <a:graphicData uri="http://schemas.microsoft.com/office/word/2010/wordprocessingShape">
+                    <wps:wsp>
+                      <wps:cNvSpPr txBox="1"/>
+                      <wps:spPr>
+                        <a:xfrm>
+                          <a:off x="0" y="0"/>
+                          <a:ext cx="718722" cy="289169"/>
+                        </a:xfrm>
+                        <a:prstGeom prst="rect">
+                          <a:avLst/>
+                        </a:prstGeom>
+                        <a:noFill/>
+                        <a:ln w="12700" cap="flat">
+                          <a:noFill/>
+                          <a:miter lim="400000"/>
+                        </a:ln>
+                        <a:effectLst/>
+                        <a:sp3d/>
+                      </wps:spPr>
+                      <wps:style>
+                        <a:lnRef idx="0">
+                          <a:scrgbClr r="0" g="0" b="0"/>
+                        </a:lnRef>
+                        <a:fillRef idx="0">
+                          <a:scrgbClr r="0" g="0" b="0"/>
+                        </a:fillRef>
+                        <a:effectRef idx="0">
+                          <a:scrgbClr r="0" g="0" b="0"/>
+                        </a:effectRef>
+                        <a:fontRef idx="none"/>
+                      </wps:style>
+                      <wps:txbx>
+                        <w:txbxContent>
+                          <w:p>
+                            <w:pPr>
+                              <w:ind w:firstLine="0"/>
+                              <w:jc w:val="left"/>
+                              <w:rPr>
+                                <w:sz w:val="18"/>
+                                <w:szCs w:val="18"/>
+                              </w:rPr>
+                            </w:pPr>
+                            <w:proofErr w:type="spellStart"/>
+                            <w:r>
+                              <w:rPr>
+                                <w:sz w:val="18"/>
+                                <w:szCs w:val="18"/>
+                              </w:rPr>
+                              <w:t>PostgreSQL</w:t>
+                            </w:r>
+                            <w:proofErr w:type="spellEnd"/>
+                          </w:p>
+                        </w:txbxContent>
+                      </wps:txbx>
+                      <wps:bodyPr rot="0" spcFirstLastPara="1" vertOverflow="overflow" horzOverflow="overflow" vert="horz" wrap="square" lIns="45718" tIns="45718" rIns="45718" bIns="45718" numCol="1" spcCol="38100" rtlCol="0" fromWordArt="0" anchor="t" anchorCtr="0" forceAA="0" compatLnSpc="1">
+                        <a:prstTxWarp prst="textNoShape">
+                          <a:avLst/>
+                        </a:prstTxWarp>
+                        <a:spAutoFit/>
+                      </wps:bodyPr>
+                    </wps:wsp>
+                  </a:graphicData>
+                </a:graphic>
+                <wp14:sizeRelH relativeFrom="margin">
+                  <wp14:pctWidth>0</wp14:pctWidth>
+                </wp14:sizeRelH>
+              </wp:anchor>
+            </w:drawing>
+          </mc:Choice>
+          <mc:Fallback>
+            <w:pict>
+              <v:shapetype w14:anchorId="2BE1E33D" id="_x0000_t202" coordsize="21600,21600" o:spt="202" path="m,l,21600r21600,l21600,xe">
+                <v:stroke joinstyle="miter"/>
+                <v:path gradientshapeok="t" o:connecttype="rect"/>
+              </v:shapetype>
+              <v:shape id="Pole tekstowe 7" o:spid="_x0000_s1026" type="#_x0000_t202" style="position:absolute;left:0;text-align:left;margin-left:323.55pt;margin-top:112.4pt;width:56.6pt;height:22.75pt;z-index:251667456;visibility:visible;mso-wrap-style:square;mso-width-percent:0;mso-wrap-distance-left:9pt;mso-wrap-distance-top:0;mso-wrap-distance-right:9pt;mso-wrap-distance-bottom:0;mso-position-horizontal:absolute;mso-position-horizontal-relative:text;mso-position-vertical:absolute;mso-position-vertical-relative:text;mso-width-percent:0;mso-width-relative:margin;v-text-anchor:top" o:gfxdata="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" filled="f" stroked="f" strokeweight="1pt">
+                <v:stroke miterlimit="4"/>
+                <v:textbox style="mso-fit-shape-to-text:t" inset="1.2699mm,1.2699mm,1.2699mm,1.2699mm">
+                  <w:txbxContent>
+                    <w:p>
+                      <w:pPr>
+                        <w:ind w:firstLine="0"/>
+                        <w:jc w:val="left"/>
+                        <w:rPr>
+                          <w:sz w:val="18"/>
+                          <w:szCs w:val="18"/>
+                        </w:rPr>
+                      </w:pPr>
+                      <w:proofErr w:type="spellStart"/>
+                      <w:r>
+                        <w:rPr>
+                          <w:sz w:val="18"/>
+                          <w:szCs w:val="18"/>
+                        </w:rPr>
+                        <w:t>PostgreSQL</w:t>
+                      </w:r>
+                      <w:proofErr w:type="spellEnd"/>
+                    </w:p>
+                  </w:txbxContent>
+                </v:textbox>
+              </v:shape>
+            </w:pict>
+          </mc:Fallback>
+        </mc:AlternateContent>
+      </w:r>
+      <w:r>
+        <w:rPr>
+          <w:noProof/>
+          <w14:textOutline w14:w="0" w14:cap="rnd" w14:cmpd="sng" w14:algn="ctr">
+            <w14:noFill/>
+            <w14:prstDash w14:val="solid"/>
+            <w14:bevel/>
+          </w14:textOutline>
+        </w:rPr>
+        <mc:AlternateContent>
+          <mc:Choice Requires="wps">
+            <w:drawing>
+              <wp:anchor distT="0" distB="0" distL="114300" distR="114300" simplePos="0" relativeHeight="251665408" behindDoc="0" locked="0" layoutInCell="1" allowOverlap="1" wp14:anchorId="2FB4B9B9" wp14:editId="57A9737F">
+                <wp:simplePos x="0" y="0"/>
+                <wp:positionH relativeFrom="column">
+                  <wp:posOffset>2600130</wp:posOffset>
+                </wp:positionH>
+                <wp:positionV relativeFrom="paragraph">
+                  <wp:posOffset>1482090</wp:posOffset>
+                </wp:positionV>
+                <wp:extent cx="820615" cy="289169"/>
+                <wp:effectExtent l="0" t="0" r="0" b="0"/>
+                <wp:wrapNone/>
+                <wp:docPr id="6" name="Pole tekstowe 6"/>
+                <wp:cNvGraphicFramePr/>
+                <a:graphic xmlns:a="http://schemas.openxmlformats.org/drawingml/2006/main">
+                  <a:graphicData uri="http://schemas.microsoft.com/office/word/2010/wordprocessingShape">
+                    <wps:wsp>
+                      <wps:cNvSpPr txBox="1"/>
+                      <wps:spPr>
+                        <a:xfrm>
+                          <a:off x="0" y="0"/>
+                          <a:ext cx="820615" cy="289169"/>
+                        </a:xfrm>
+                        <a:prstGeom prst="rect">
+                          <a:avLst/>
+                        </a:prstGeom>
+                        <a:noFill/>
+                        <a:ln w="12700" cap="flat">
+                          <a:noFill/>
+                          <a:miter lim="400000"/>
+                        </a:ln>
+                        <a:effectLst/>
+                        <a:sp3d/>
+                      </wps:spPr>
+                      <wps:style>
+                        <a:lnRef idx="0">
+                          <a:scrgbClr r="0" g="0" b="0"/>
+                        </a:lnRef>
+                        <a:fillRef idx="0">
+                          <a:scrgbClr r="0" g="0" b="0"/>
+                        </a:fillRef>
+                        <a:effectRef idx="0">
+                          <a:scrgbClr r="0" g="0" b="0"/>
+                        </a:effectRef>
+                        <a:fontRef idx="none"/>
+                      </wps:style>
+                      <wps:txbx>
+                        <w:txbxContent>
+                          <w:p>
+                            <w:pPr>
+                              <w:ind w:firstLine="0"/>
+                              <w:jc w:val="left"/>
+                              <w:rPr>
+                                <w:b/>
+                                <w:bCs/>
+                                <w:sz w:val="18"/>
+                                <w:szCs w:val="18"/>
+                              </w:rPr>
+                            </w:pPr>
+                            <w:r>
+                              <w:rPr>
+                                <w:b/>
+                                <w:bCs/>
+                                <w:sz w:val="18"/>
+                                <w:szCs w:val="18"/>
+                              </w:rPr>
+                              <w:t>s</w:t>
+                            </w:r>
+                            <w:r>
+                              <w:rPr>
+                                <w:b/>
+                                <w:bCs/>
+                                <w:sz w:val="18"/>
+                                <w:szCs w:val="18"/>
+                              </w:rPr>
+                              <w:t>chroniska</w:t>
+                            </w:r>
+                            <w:r>
+                              <w:rPr>
+                                <w:b/>
+                                <w:bCs/>
+                                <w:sz w:val="18"/>
+                                <w:szCs w:val="18"/>
+                              </w:rPr>
+                              <w:t>.</w:t>
+                            </w:r>
+                            <w:r>
+                              <w:rPr>
+                                <w:b/>
+                                <w:bCs/>
+                                <w:color w:val="FF0000"/>
+                                <w:sz w:val="18"/>
+                                <w:szCs w:val="18"/>
+                              </w:rPr>
+                              <w:t>pl</w:t>
+                            </w:r>
+                          </w:p>
+                        </w:txbxContent>
+                      </wps:txbx>
+                      <wps:bodyPr rot="0" spcFirstLastPara="1" vertOverflow="overflow" horzOverflow="overflow" vert="horz" wrap="square" lIns="45718" tIns="45718" rIns="45718" bIns="45718" numCol="1" spcCol="38100" rtlCol="0" fromWordArt="0" anchor="t" anchorCtr="0" forceAA="0" compatLnSpc="1">
+                        <a:prstTxWarp prst="textNoShape">
+                          <a:avLst/>
+                        </a:prstTxWarp>
+                        <a:spAutoFit/>
+                      </wps:bodyPr>
+                    </wps:wsp>
+                  </a:graphicData>
+                </a:graphic>
+                <wp14:sizeRelH relativeFrom="margin">
+                  <wp14:pctWidth>0</wp14:pctWidth>
+                </wp14:sizeRelH>
+              </wp:anchor>
+            </w:drawing>
+          </mc:Choice>
+          <mc:Fallback>
+            <w:pict>
+              <v:shape w14:anchorId="2FB4B9B9" id="Pole tekstowe 6" o:spid="_x0000_s1027" type="#_x0000_t202" style="position:absolute;left:0;text-align:left;margin-left:204.75pt;margin-top:116.7pt;width:64.6pt;height:22.75pt;z-index:251665408;visibility:visible;mso-wrap-style:square;mso-width-percent:0;mso-wrap-distance-left:9pt;mso-wrap-distance-top:0;mso-wrap-distance-right:9pt;mso-wrap-distance-bottom:0;mso-position-horizontal:absolute;mso-position-horizontal-relative:text;mso-position-vertical:absolute;mso-position-vertical-relative:text;mso-width-percent:0;mso-width-relative:margin;v-text-anchor:top" o:gfxdata="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" filled="f" stroked="f" strokeweight="1pt">
+                <v:stroke miterlimit="4"/>
+                <v:textbox style="mso-fit-shape-to-text:t" inset="1.2699mm,1.2699mm,1.2699mm,1.2699mm">
+                  <w:txbxContent>
+                    <w:p>
+                      <w:pPr>
+                        <w:ind w:firstLine="0"/>
+                        <w:jc w:val="left"/>
+                        <w:rPr>
+                          <w:b/>
+                          <w:bCs/>
+                          <w:sz w:val="18"/>
+                          <w:szCs w:val="18"/>
+                        </w:rPr>
+                      </w:pPr>
+                      <w:r>
+                        <w:rPr>
+                          <w:b/>
+                          <w:bCs/>
+                          <w:sz w:val="18"/>
+                          <w:szCs w:val="18"/>
+                        </w:rPr>
+                        <w:t>s</w:t>
+                      </w:r>
+                      <w:r>
+                        <w:rPr>
+                          <w:b/>
+                          <w:bCs/>
+                          <w:sz w:val="18"/>
+                          <w:szCs w:val="18"/>
+                        </w:rPr>
+                        <w:t>chroniska</w:t>
+                      </w:r>
+                      <w:r>
+                        <w:rPr>
+                          <w:b/>
+                          <w:bCs/>
+                          <w:sz w:val="18"/>
+                          <w:szCs w:val="18"/>
+                        </w:rPr>
+                        <w:t>.</w:t>
+                      </w:r>
+                      <w:r>
+                        <w:rPr>
+                          <w:b/>
+                          <w:bCs/>
+                          <w:color w:val="FF0000"/>
+                          <w:sz w:val="18"/>
+                          <w:szCs w:val="18"/>
+                        </w:rPr>
+                        <w:t>pl</w:t>
+                      </w:r>
+                    </w:p>
+                  </w:txbxContent>
+                </v:textbox>
+              </v:shape>
+            </w:pict>
+          </mc:Fallback>
+        </mc:AlternateContent>
+      </w:r>
+      <w:r>
+        <w:rPr>
+          <w:noProof/>
+          <w14:textOutline w14:w="0" w14:cap="rnd" w14:cmpd="sng" w14:algn="ctr">
+            <w14:noFill/>
+            <w14:prstDash w14:val="solid"/>
+            <w14:bevel/>
+          </w14:textOutline>
+        </w:rPr>
+        <mc:AlternateContent>
+          <mc:Choice Requires="wps">
+            <w:drawing>
+              <wp:anchor distT="0" distB="0" distL="114300" distR="114300" simplePos="0" relativeHeight="251663360" behindDoc="0" locked="0" layoutInCell="1" allowOverlap="1" wp14:anchorId="46E6849C" wp14:editId="4B1B1A09">
+                <wp:simplePos x="0" y="0"/>
+                <wp:positionH relativeFrom="column">
+                  <wp:posOffset>1661795</wp:posOffset>
+                </wp:positionH>
+                <wp:positionV relativeFrom="paragraph">
+                  <wp:posOffset>1863920</wp:posOffset>
+                </wp:positionV>
+                <wp:extent cx="468924" cy="289169"/>
+                <wp:effectExtent l="0" t="0" r="0" b="0"/>
+                <wp:wrapNone/>
+                <wp:docPr id="5" name="Pole tekstowe 5"/>
+                <wp:cNvGraphicFramePr/>
+                <a:graphic xmlns:a="http://schemas.openxmlformats.org/drawingml/2006/main">
+                  <a:graphicData uri="http://schemas.microsoft.com/office/word/2010/wordprocessingShape">
+                    <wps:wsp>
+                      <wps:cNvSpPr txBox="1"/>
+                      <wps:spPr>
+                        <a:xfrm>
+                          <a:off x="0" y="0"/>
+                          <a:ext cx="468924" cy="289169"/>
+                        </a:xfrm>
+                        <a:prstGeom prst="rect">
+                          <a:avLst/>
+                        </a:prstGeom>
+                        <a:noFill/>
+                        <a:ln w="12700" cap="flat">
+                          <a:noFill/>
+                          <a:miter lim="400000"/>
+                        </a:ln>
+                        <a:effectLst/>
+                        <a:sp3d/>
+                      </wps:spPr>
+                      <wps:style>
+                        <a:lnRef idx="0">
+                          <a:scrgbClr r="0" g="0" b="0"/>
+                        </a:lnRef>
+                        <a:fillRef idx="0">
+                          <a:scrgbClr r="0" g="0" b="0"/>
+                        </a:fillRef>
+                        <a:effectRef idx="0">
+                          <a:scrgbClr r="0" g="0" b="0"/>
+                        </a:effectRef>
+                        <a:fontRef idx="none"/>
+                      </wps:style>
+                      <wps:txbx>
+                        <w:txbxContent>
+                          <w:p>
+                            <w:pPr>
+                              <w:ind w:firstLine="0"/>
+                              <w:jc w:val="left"/>
+                              <w:rPr>
+                                <w:sz w:val="18"/>
+                                <w:szCs w:val="18"/>
+                              </w:rPr>
+                            </w:pPr>
+                            <w:r>
+                              <w:rPr>
+                                <w:sz w:val="18"/>
+                                <w:szCs w:val="18"/>
+                              </w:rPr>
+                              <w:t>WWW</w:t>
+                            </w:r>
+                          </w:p>
+                        </w:txbxContent>
+                      </wps:txbx>
+                      <wps:bodyPr rot="0" spcFirstLastPara="1" vertOverflow="overflow" horzOverflow="overflow" vert="horz" wrap="square" lIns="45718" tIns="45718" rIns="45718" bIns="45718" numCol="1" spcCol="38100" rtlCol="0" fromWordArt="0" anchor="t" anchorCtr="0" forceAA="0" compatLnSpc="1">
+                        <a:prstTxWarp prst="textNoShape">
+                          <a:avLst/>
+                        </a:prstTxWarp>
+                        <a:spAutoFit/>
+                      </wps:bodyPr>
+                    </wps:wsp>
+                  </a:graphicData>
+                </a:graphic>
+                <wp14:sizeRelH relativeFrom="margin">
+                  <wp14:pctWidth>0</wp14:pctWidth>
+                </wp14:sizeRelH>
+              </wp:anchor>
+            </w:drawing>
+          </mc:Choice>
+          <mc:Fallback>
+            <w:pict>
+              <v:shape w14:anchorId="46E6849C" id="Pole tekstowe 5" o:spid="_x0000_s1028" type="#_x0000_t202" style="position:absolute;left:0;text-align:left;margin-left:130.85pt;margin-top:146.75pt;width:36.9pt;height:22.75pt;z-index:251663360;visibility:visible;mso-wrap-style:square;mso-width-percent:0;mso-wrap-distance-left:9pt;mso-wrap-distance-top:0;mso-wrap-distance-right:9pt;mso-wrap-distance-bottom:0;mso-position-horizontal:absolute;mso-position-horizontal-relative:text;mso-position-vertical:absolute;mso-position-vertical-relative:text;mso-width-percent:0;mso-width-relative:margin;v-text-anchor:top" o:gfxdata="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" filled="f" stroked="f" strokeweight="1pt">
+                <v:stroke miterlimit="4"/>
+                <v:textbox style="mso-fit-shape-to-text:t" inset="1.2699mm,1.2699mm,1.2699mm,1.2699mm">
+                  <w:txbxContent>
+                    <w:p>
+                      <w:pPr>
+                        <w:ind w:firstLine="0"/>
+                        <w:jc w:val="left"/>
+                        <w:rPr>
+                          <w:sz w:val="18"/>
+                          <w:szCs w:val="18"/>
+                        </w:rPr>
+                      </w:pPr>
+                      <w:r>
+                        <w:rPr>
+                          <w:sz w:val="18"/>
+                          <w:szCs w:val="18"/>
+                        </w:rPr>
+                        <w:t>WWW</w:t>
+                      </w:r>
+                    </w:p>
+                  </w:txbxContent>
+                </v:textbox>
+              </v:shape>
+            </w:pict>
+          </mc:Fallback>
+        </mc:AlternateContent>
+      </w:r>
+      <w:r>
+        <w:rPr>
+          <w:noProof/>
+          <w14:textOutline w14:w="0" w14:cap="rnd" w14:cmpd="sng" w14:algn="ctr">
+            <w14:noFill/>
+            <w14:prstDash w14:val="solid"/>
+            <w14:bevel/>
+          </w14:textOutline>
+        </w:rPr>
+        <mc:AlternateContent>
+          <mc:Choice Requires="wps">
+            <w:drawing>
+              <wp:anchor distT="0" distB="0" distL="114300" distR="114300" simplePos="0" relativeHeight="251661312" behindDoc="0" locked="0" layoutInCell="1" allowOverlap="1" wp14:anchorId="3CC86BFC" wp14:editId="28B3F283">
+                <wp:simplePos x="0" y="0"/>
+                <wp:positionH relativeFrom="column">
+                  <wp:posOffset>1341755</wp:posOffset>
+                </wp:positionH>
+                <wp:positionV relativeFrom="paragraph">
+                  <wp:posOffset>1043940</wp:posOffset>
+                </wp:positionV>
+                <wp:extent cx="468630" cy="288925"/>
+                <wp:effectExtent l="0" t="0" r="0" b="0"/>
+                <wp:wrapNone/>
+                <wp:docPr id="4" name="Pole tekstowe 4"/>
+                <wp:cNvGraphicFramePr/>
+                <a:graphic xmlns:a="http://schemas.openxmlformats.org/drawingml/2006/main">
+                  <a:graphicData uri="http://schemas.microsoft.com/office/word/2010/wordprocessingShape">
+                    <wps:wsp>
+                      <wps:cNvSpPr txBox="1"/>
+                      <wps:spPr>
+                        <a:xfrm>
+                          <a:off x="0" y="0"/>
+                          <a:ext cx="468630" cy="288925"/>
+                        </a:xfrm>
+                        <a:prstGeom prst="rect">
+                          <a:avLst/>
+                        </a:prstGeom>
+                        <a:noFill/>
+                        <a:ln w="12700" cap="flat">
+                          <a:noFill/>
+                          <a:miter lim="400000"/>
+                        </a:ln>
+                        <a:effectLst/>
+                        <a:sp3d/>
+                      </wps:spPr>
+                      <wps:style>
+                        <a:lnRef idx="0">
+                          <a:scrgbClr r="0" g="0" b="0"/>
+                        </a:lnRef>
+                        <a:fillRef idx="0">
+                          <a:scrgbClr r="0" g="0" b="0"/>
+                        </a:fillRef>
+                        <a:effectRef idx="0">
+                          <a:scrgbClr r="0" g="0" b="0"/>
+                        </a:effectRef>
+                        <a:fontRef idx="none"/>
+                      </wps:style>
+                      <wps:txbx>
+                        <w:txbxContent>
+                          <w:p>
+                            <w:pPr>
+                              <w:ind w:firstLine="0"/>
+                              <w:jc w:val="left"/>
+                              <w:rPr>
+                                <w:sz w:val="18"/>
+                                <w:szCs w:val="18"/>
+                              </w:rPr>
+                            </w:pPr>
+                            <w:r>
+                              <w:rPr>
+                                <w:sz w:val="18"/>
+                                <w:szCs w:val="18"/>
+                              </w:rPr>
+                              <w:t>WWW</w:t>
+                            </w:r>
+                          </w:p>
+                        </w:txbxContent>
+                      </wps:txbx>
+                      <wps:bodyPr rot="0" spcFirstLastPara="1" vertOverflow="overflow" horzOverflow="overflow" vert="horz" wrap="square" lIns="45718" tIns="45718" rIns="45718" bIns="45718" numCol="1" spcCol="38100" rtlCol="0" fromWordArt="0" anchor="t" anchorCtr="0" forceAA="0" compatLnSpc="1">
+                        <a:prstTxWarp prst="textNoShape">
+                          <a:avLst/>
+                        </a:prstTxWarp>
+                        <a:spAutoFit/>
+                      </wps:bodyPr>
+                    </wps:wsp>
+                  </a:graphicData>
+                </a:graphic>
+                <wp14:sizeRelH relativeFrom="margin">
+                  <wp14:pctWidth>0</wp14:pctWidth>
+                </wp14:sizeRelH>
+              </wp:anchor>
+            </w:drawing>
+          </mc:Choice>
+          <mc:Fallback>
+            <w:pict>
+              <v:shape w14:anchorId="3CC86BFC" id="Pole tekstowe 4" o:spid="_x0000_s1029" type="#_x0000_t202" style="position:absolute;left:0;text-align:left;margin-left:105.65pt;margin-top:82.2pt;width:36.9pt;height:22.75pt;z-index:251661312;visibility:visible;mso-wrap-style:square;mso-width-percent:0;mso-wrap-distance-left:9pt;mso-wrap-distance-top:0;mso-wrap-distance-right:9pt;mso-wrap-distance-bottom:0;mso-position-horizontal:absolute;mso-position-horizontal-relative:text;mso-position-vertical:absolute;mso-position-vertical-relative:text;mso-width-percent:0;mso-width-relative:margin;v-text-anchor:top" o:gfxdata="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" filled="f" stroked="f" strokeweight="1pt">
+                <v:stroke miterlimit="4"/>
+                <v:textbox style="mso-fit-shape-to-text:t" inset="1.2699mm,1.2699mm,1.2699mm,1.2699mm">
+                  <w:txbxContent>
+                    <w:p>
+                      <w:pPr>
+                        <w:ind w:firstLine="0"/>
+                        <w:jc w:val="left"/>
+                        <w:rPr>
+                          <w:sz w:val="18"/>
+                          <w:szCs w:val="18"/>
+                        </w:rPr>
+                      </w:pPr>
+                      <w:r>
+                        <w:rPr>
+                          <w:sz w:val="18"/>
+                          <w:szCs w:val="18"/>
+                        </w:rPr>
+                        <w:t>WWW</w:t>
+                      </w:r>
+                    </w:p>
+                  </w:txbxContent>
+                </v:textbox>
+              </v:shape>
+            </w:pict>
+          </mc:Fallback>
+        </mc:AlternateContent>
+      </w:r>
+      <w:r>
+        <w:rPr>
+          <w:noProof/>
+          <w14:textOutline w14:w="0" w14:cap="rnd" w14:cmpd="sng" w14:algn="ctr">
+            <w14:noFill/>
+            <w14:prstDash w14:val="solid"/>
+            <w14:bevel/>
+          </w14:textOutline>
+        </w:rPr>
+        <mc:AlternateContent>
+          <mc:Choice Requires="wps">
+            <w:drawing>
+              <wp:anchor distT="0" distB="0" distL="114300" distR="114300" simplePos="0" relativeHeight="251659264" behindDoc="0" locked="0" layoutInCell="1" allowOverlap="1" wp14:anchorId="7420ED10" wp14:editId="1C1F662B">
+                <wp:simplePos x="0" y="0"/>
+                <wp:positionH relativeFrom="column">
+                  <wp:posOffset>1639570</wp:posOffset>
+                </wp:positionH>
+                <wp:positionV relativeFrom="paragraph">
+                  <wp:posOffset>116840</wp:posOffset>
+                </wp:positionV>
+                <wp:extent cx="468630" cy="288925"/>
+                <wp:effectExtent l="0" t="0" r="0" b="0"/>
+                <wp:wrapNone/>
+                <wp:docPr id="3" name="Pole tekstowe 3"/>
+                <wp:cNvGraphicFramePr/>
+                <a:graphic xmlns:a="http://schemas.openxmlformats.org/drawingml/2006/main">
+                  <a:graphicData uri="http://schemas.microsoft.com/office/word/2010/wordprocessingShape">
+                    <wps:wsp>
+                      <wps:cNvSpPr txBox="1"/>
+                      <wps:spPr>
+                        <a:xfrm>
+                          <a:off x="0" y="0"/>
+                          <a:ext cx="468630" cy="288925"/>
+                        </a:xfrm>
+                        <a:prstGeom prst="rect">
+                          <a:avLst/>
+                        </a:prstGeom>
+                        <a:noFill/>
+                        <a:ln w="12700" cap="flat">
+                          <a:noFill/>
+                          <a:miter lim="400000"/>
+                        </a:ln>
+                        <a:effectLst/>
+                        <a:sp3d/>
+                      </wps:spPr>
+                      <wps:style>
+                        <a:lnRef idx="0">
+                          <a:scrgbClr r="0" g="0" b="0"/>
+                        </a:lnRef>
+                        <a:fillRef idx="0">
+                          <a:scrgbClr r="0" g="0" b="0"/>
+                        </a:fillRef>
+                        <a:effectRef idx="0">
+                          <a:scrgbClr r="0" g="0" b="0"/>
+                        </a:effectRef>
+                        <a:fontRef idx="none"/>
+                      </wps:style>
+                      <wps:txbx>
+                        <w:txbxContent>
+                          <w:p>
+                            <w:pPr>
+                              <w:ind w:firstLine="0"/>
+                              <w:jc w:val="left"/>
+                              <w:rPr>
+                                <w:sz w:val="18"/>
+                                <w:szCs w:val="18"/>
+                              </w:rPr>
+                            </w:pPr>
+                            <w:r>
+                              <w:rPr>
+                                <w:sz w:val="18"/>
+                                <w:szCs w:val="18"/>
+                              </w:rPr>
+                              <w:t>WWW</w:t>
+                            </w:r>
+                          </w:p>
+                        </w:txbxContent>
+                      </wps:txbx>
+                      <wps:bodyPr rot="0" spcFirstLastPara="1" vertOverflow="overflow" horzOverflow="overflow" vert="horz" wrap="square" lIns="45718" tIns="45718" rIns="45718" bIns="45718" numCol="1" spcCol="38100" rtlCol="0" fromWordArt="0" anchor="t" anchorCtr="0" forceAA="0" compatLnSpc="1">
+                        <a:prstTxWarp prst="textNoShape">
+                          <a:avLst/>
+                        </a:prstTxWarp>
+                        <a:spAutoFit/>
+                      </wps:bodyPr>
+                    </wps:wsp>
+                  </a:graphicData>
+                </a:graphic>
+                <wp14:sizeRelH relativeFrom="margin">
+                  <wp14:pctWidth>0</wp14:pctWidth>
+                </wp14:sizeRelH>
+              </wp:anchor>
+            </w:drawing>
+          </mc:Choice>
+          <mc:Fallback>
+            <w:pict>
+              <v:shape w14:anchorId="7420ED10" id="Pole tekstowe 3" o:spid="_x0000_s1030" type="#_x0000_t202" style="position:absolute;left:0;text-align:left;margin-left:129.1pt;margin-top:9.2pt;width:36.9pt;height:22.75pt;z-index:251659264;visibility:visible;mso-wrap-style:square;mso-width-percent:0;mso-wrap-distance-left:9pt;mso-wrap-distance-top:0;mso-wrap-distance-right:9pt;mso-wrap-distance-bottom:0;mso-position-horizontal:absolute;mso-position-horizontal-relative:text;mso-position-vertical:absolute;mso-position-vertical-relative:text;mso-width-percent:0;mso-width-relative:margin;v-text-anchor:top" o:gfxdata="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" filled="f" stroked="f" strokeweight="1pt">
+                <v:stroke miterlimit="4"/>
+                <v:textbox style="mso-fit-shape-to-text:t" inset="1.2699mm,1.2699mm,1.2699mm,1.2699mm">
+                  <w:txbxContent>
+                    <w:p>
+                      <w:pPr>
+                        <w:ind w:firstLine="0"/>
+                        <w:jc w:val="left"/>
+                        <w:rPr>
+                          <w:sz w:val="18"/>
+                          <w:szCs w:val="18"/>
+                        </w:rPr>
+                      </w:pPr>
+                      <w:r>
+                        <w:rPr>
+                          <w:sz w:val="18"/>
+                          <w:szCs w:val="18"/>
+                        </w:rPr>
+                        <w:t>WWW</w:t>
+                      </w:r>
+                    </w:p>
+                  </w:txbxContent>
+                </v:textbox>
+              </v:shape>
+            </w:pict>
+          </mc:Fallback>
+        </mc:AlternateContent>
+      </w:r>
+      <w:r>
+        <w:rPr>
+          <w:noProof/>
+          <w14:textOutline w14:w="0" w14:cap="rnd" w14:cmpd="sng" w14:algn="ctr">
+            <w14:noFill/>
+            <w14:prstDash w14:val="solid"/>
+            <w14:bevel/>
+          </w14:textOutline>
+        </w:rPr>
+        <w:drawing>
+          <wp:inline distT="0" distB="0" distL="0" distR="0" wp14:anchorId="25F7DD98" wp14:editId="5A2B08F2">
+            <wp:extent cx="3516923" cy="2344486"/>
+            <wp:effectExtent l="0" t="0" r="1270" b="5080"/>
+            <wp:docPr id="2" name="Obraz 2"/>
+            <wp:cNvGraphicFramePr>
+              <a:graphicFrameLocks xmlns:a="http://schemas.openxmlformats.org/drawingml/2006/main" noChangeAspect="1"/>
+            </wp:cNvGraphicFramePr>
+            <a:graphic xmlns:a="http://schemas.openxmlformats.org/drawingml/2006/main">
+              <a:graphicData uri="http://schemas.openxmlformats.org/drawingml/2006/picture">
+                <pic:pic xmlns:pic="http://schemas.openxmlformats.org/drawingml/2006/picture">
+                  <pic:nvPicPr>
+                    <pic:cNvPr id="2" name="Obraz 2"/>
+                    <pic:cNvPicPr/>
+                  </pic:nvPicPr>
+                  <pic:blipFill>
+                    <a:blip r:embed="rId8">
+                      <a:extLst>
+                        <a:ext uri="{28A0092B-C50C-407E-A947-70E740481C1C}">
+                          <a14:useLocalDpi xmlns:a14="http://schemas.microsoft.com/office/drawing/2010/main" val="0"/>
+                        </a:ext>
+                      </a:extLst>
+                    </a:blip>
+                    <a:stretch>
+                      <a:fillRect/>
+                    </a:stretch>
+                  </pic:blipFill>
+                  <pic:spPr>
+                    <a:xfrm>
+                      <a:off x="0" y="0"/>
+                      <a:ext cx="3529315" cy="2352747"/>
+                    </a:xfrm>
+                    <a:prstGeom prst="rect">
+                      <a:avLst/>
+                    </a:prstGeom>
+                  </pic:spPr>
+                </pic:pic>
+              </a:graphicData>
+            </a:graphic>
+          </wp:inline>
+        </w:drawing>
       </w:r>
     </w:p>
     <w:p>
@@ -7383,6 +8094,7 @@
       </w:pPr>
       <w:proofErr w:type="spellStart"/>
       <w:r>
+        <w:lastRenderedPageBreak/>
         <w:t>Ograniczenia</w:t>
       </w:r>
       <w:proofErr w:type="spellEnd"/>
@@ -7538,7 +8250,6 @@
           <w:bCs/>
           <w:lang w:val="pt-PT"/>
         </w:rPr>
-        <w:lastRenderedPageBreak/>
         <w:t xml:space="preserve">Administrator </w:t>
       </w:r>
       <w:r>
@@ -7600,12 +8311,12 @@
       </w:r>
     </w:p>
     <w:sectPr>
-      <w:headerReference w:type="even" r:id="rId8"/>
-      <w:headerReference w:type="default" r:id="rId9"/>
-      <w:footerReference w:type="even" r:id="rId10"/>
-      <w:footerReference w:type="default" r:id="rId11"/>
-      <w:headerReference w:type="first" r:id="rId12"/>
-      <w:footerReference w:type="first" r:id="rId13"/>
+      <w:headerReference w:type="even" r:id="rId9"/>
+      <w:headerReference w:type="default" r:id="rId10"/>
+      <w:footerReference w:type="even" r:id="rId11"/>
+      <w:footerReference w:type="default" r:id="rId12"/>
+      <w:headerReference w:type="first" r:id="rId13"/>
+      <w:footerReference w:type="first" r:id="rId14"/>
       <w:pgSz w:w="11900" w:h="16840"/>
       <w:pgMar w:top="1134" w:right="1134" w:bottom="1418" w:left="1701" w:header="397" w:footer="720" w:gutter="0"/>
       <w:cols w:space="708"/>
@@ -9414,7 +10125,7 @@
   <w:num w:numId="9" w16cid:durableId="1649742860">
     <w:abstractNumId w:val="1"/>
     <w:lvlOverride w:ilvl="0">
-      <w:lvl w:ilvl="0" w:tplc="C67AABDC">
+      <w:lvl w:ilvl="0" w:tplc="482AF3EC">
         <w:start w:val="1"/>
         <w:numFmt w:val="decimal"/>
         <w:lvlText w:val="%1."/>
@@ -9444,7 +10155,7 @@
       </w:lvl>
     </w:lvlOverride>
     <w:lvlOverride w:ilvl="1">
-      <w:lvl w:ilvl="1" w:tplc="92509AEA">
+      <w:lvl w:ilvl="1" w:tplc="42B2F9B2">
         <w:start w:val="1"/>
         <w:numFmt w:val="lowerLetter"/>
         <w:lvlText w:val="%2."/>
@@ -9475,7 +10186,7 @@
       </w:lvl>
     </w:lvlOverride>
     <w:lvlOverride w:ilvl="2">
-      <w:lvl w:ilvl="2" w:tplc="AE348662">
+      <w:lvl w:ilvl="2" w:tplc="B4444B04">
         <w:start w:val="1"/>
         <w:numFmt w:val="lowerRoman"/>
         <w:lvlText w:val="%3."/>
@@ -9506,7 +10217,7 @@
       </w:lvl>
     </w:lvlOverride>
     <w:lvlOverride w:ilvl="3">
-      <w:lvl w:ilvl="3" w:tplc="F25EB646">
+      <w:lvl w:ilvl="3" w:tplc="609EE69A">
         <w:start w:val="1"/>
         <w:numFmt w:val="decimal"/>
         <w:lvlText w:val="%4."/>
@@ -9537,7 +10248,7 @@
       </w:lvl>
     </w:lvlOverride>
     <w:lvlOverride w:ilvl="4">
-      <w:lvl w:ilvl="4" w:tplc="2F52E8A8">
+      <w:lvl w:ilvl="4" w:tplc="52480132">
         <w:start w:val="1"/>
         <w:numFmt w:val="lowerLetter"/>
         <w:lvlText w:val="%5."/>
@@ -9568,7 +10279,7 @@
       </w:lvl>
     </w:lvlOverride>
     <w:lvlOverride w:ilvl="5">
-      <w:lvl w:ilvl="5" w:tplc="0044815C">
+      <w:lvl w:ilvl="5" w:tplc="50E2493A">
         <w:start w:val="1"/>
         <w:numFmt w:val="lowerRoman"/>
         <w:lvlText w:val="%6."/>
@@ -9599,7 +10310,7 @@
       </w:lvl>
     </w:lvlOverride>
     <w:lvlOverride w:ilvl="6">
-      <w:lvl w:ilvl="6" w:tplc="0A28E44C">
+      <w:lvl w:ilvl="6" w:tplc="C27A6988">
         <w:start w:val="1"/>
         <w:numFmt w:val="decimal"/>
         <w:lvlText w:val="%7."/>
@@ -9630,7 +10341,7 @@
       </w:lvl>
     </w:lvlOverride>
     <w:lvlOverride w:ilvl="7">
-      <w:lvl w:ilvl="7" w:tplc="EFF67986">
+      <w:lvl w:ilvl="7" w:tplc="1776734E">
         <w:start w:val="1"/>
         <w:numFmt w:val="lowerLetter"/>
         <w:lvlText w:val="%8."/>
@@ -9661,7 +10372,7 @@
       </w:lvl>
     </w:lvlOverride>
     <w:lvlOverride w:ilvl="8">
-      <w:lvl w:ilvl="8" w:tplc="96F6CA66">
+      <w:lvl w:ilvl="8" w:tplc="10D2C082">
         <w:start w:val="1"/>
         <w:numFmt w:val="lowerRoman"/>
         <w:lvlText w:val="%9."/>
@@ -9701,7 +10412,7 @@
   <w:num w:numId="12" w16cid:durableId="1500971517">
     <w:abstractNumId w:val="12"/>
     <w:lvlOverride w:ilvl="0">
-      <w:lvl w:ilvl="0" w:tplc="3BCC6F22">
+      <w:lvl w:ilvl="0" w:tplc="4E1847A6">
         <w:start w:val="1"/>
         <w:numFmt w:val="decimal"/>
         <w:lvlText w:val="%1."/>
@@ -9731,7 +10442,7 @@
       </w:lvl>
     </w:lvlOverride>
     <w:lvlOverride w:ilvl="1">
-      <w:lvl w:ilvl="1" w:tplc="D046ADC8">
+      <w:lvl w:ilvl="1" w:tplc="06FA2064">
         <w:start w:val="1"/>
         <w:numFmt w:val="lowerLetter"/>
         <w:lvlText w:val="%2."/>
@@ -9762,7 +10473,7 @@
       </w:lvl>
     </w:lvlOverride>
     <w:lvlOverride w:ilvl="2">
-      <w:lvl w:ilvl="2" w:tplc="779629CE">
+      <w:lvl w:ilvl="2" w:tplc="F7E82FB2">
         <w:start w:val="1"/>
         <w:numFmt w:val="lowerRoman"/>
         <w:lvlText w:val="%3."/>
@@ -9793,7 +10504,7 @@
       </w:lvl>
     </w:lvlOverride>
     <w:lvlOverride w:ilvl="3">
-      <w:lvl w:ilvl="3" w:tplc="08A0262A">
+      <w:lvl w:ilvl="3" w:tplc="3036D034">
         <w:start w:val="1"/>
         <w:numFmt w:val="decimal"/>
         <w:lvlText w:val="%4."/>
@@ -9824,7 +10535,7 @@
       </w:lvl>
     </w:lvlOverride>
     <w:lvlOverride w:ilvl="4">
-      <w:lvl w:ilvl="4" w:tplc="A0242446">
+      <w:lvl w:ilvl="4" w:tplc="DFB26CF8">
         <w:start w:val="1"/>
         <w:numFmt w:val="lowerLetter"/>
         <w:lvlText w:val="%5."/>
@@ -9855,7 +10566,7 @@
       </w:lvl>
     </w:lvlOverride>
     <w:lvlOverride w:ilvl="5">
-      <w:lvl w:ilvl="5" w:tplc="075E0458">
+      <w:lvl w:ilvl="5" w:tplc="CDA28018">
         <w:start w:val="1"/>
         <w:numFmt w:val="lowerRoman"/>
         <w:lvlText w:val="%6."/>
@@ -9886,7 +10597,7 @@
       </w:lvl>
     </w:lvlOverride>
     <w:lvlOverride w:ilvl="6">
-      <w:lvl w:ilvl="6" w:tplc="094E46B2">
+      <w:lvl w:ilvl="6" w:tplc="94644CA0">
         <w:start w:val="1"/>
         <w:numFmt w:val="decimal"/>
         <w:lvlText w:val="%7."/>
@@ -9917,7 +10628,7 @@
       </w:lvl>
     </w:lvlOverride>
     <w:lvlOverride w:ilvl="7">
-      <w:lvl w:ilvl="7" w:tplc="77A8DDD0">
+      <w:lvl w:ilvl="7" w:tplc="13FE7790">
         <w:start w:val="1"/>
         <w:numFmt w:val="lowerLetter"/>
         <w:lvlText w:val="%8."/>
@@ -9948,7 +10659,7 @@
       </w:lvl>
     </w:lvlOverride>
     <w:lvlOverride w:ilvl="8">
-      <w:lvl w:ilvl="8" w:tplc="FC76BD7E">
+      <w:lvl w:ilvl="8" w:tplc="4E5ECC12">
         <w:start w:val="1"/>
         <w:numFmt w:val="lowerRoman"/>
         <w:lvlText w:val="%9."/>
@@ -10009,7 +10720,7 @@
   <w:num w:numId="19" w16cid:durableId="842429246">
     <w:abstractNumId w:val="4"/>
     <w:lvlOverride w:ilvl="0">
-      <w:lvl w:ilvl="0" w:tplc="1046C23A">
+      <w:lvl w:ilvl="0" w:tplc="F7005994">
         <w:start w:val="1"/>
         <w:numFmt w:val="decimal"/>
         <w:lvlText w:val="%1."/>
@@ -10039,7 +10750,7 @@
       </w:lvl>
     </w:lvlOverride>
     <w:lvlOverride w:ilvl="1">
-      <w:lvl w:ilvl="1" w:tplc="C978B598">
+      <w:lvl w:ilvl="1" w:tplc="E7FAFD06">
         <w:start w:val="1"/>
         <w:numFmt w:val="lowerLetter"/>
         <w:lvlText w:val="%2."/>
@@ -10070,7 +10781,7 @@
       </w:lvl>
     </w:lvlOverride>
     <w:lvlOverride w:ilvl="2">
-      <w:lvl w:ilvl="2" w:tplc="FF32A8B2">
+      <w:lvl w:ilvl="2" w:tplc="7F00C41A">
         <w:start w:val="1"/>
         <w:numFmt w:val="lowerRoman"/>
         <w:lvlText w:val="%3."/>
@@ -10101,7 +10812,7 @@
       </w:lvl>
     </w:lvlOverride>
     <w:lvlOverride w:ilvl="3">
-      <w:lvl w:ilvl="3" w:tplc="36C80E44">
+      <w:lvl w:ilvl="3" w:tplc="D1E2705C">
         <w:start w:val="1"/>
         <w:numFmt w:val="decimal"/>
         <w:lvlText w:val="%4."/>
@@ -10132,7 +10843,7 @@
       </w:lvl>
     </w:lvlOverride>
     <w:lvlOverride w:ilvl="4">
-      <w:lvl w:ilvl="4" w:tplc="B2DE755E">
+      <w:lvl w:ilvl="4" w:tplc="F8F8D806">
         <w:start w:val="1"/>
         <w:numFmt w:val="lowerLetter"/>
         <w:lvlText w:val="%5."/>
@@ -10163,7 +10874,7 @@
       </w:lvl>
     </w:lvlOverride>
     <w:lvlOverride w:ilvl="5">
-      <w:lvl w:ilvl="5" w:tplc="265E622A">
+      <w:lvl w:ilvl="5" w:tplc="1A8AA594">
         <w:start w:val="1"/>
         <w:numFmt w:val="lowerRoman"/>
         <w:lvlText w:val="%6."/>
@@ -10194,7 +10905,7 @@
       </w:lvl>
     </w:lvlOverride>
     <w:lvlOverride w:ilvl="6">
-      <w:lvl w:ilvl="6" w:tplc="46D240B2">
+      <w:lvl w:ilvl="6" w:tplc="CF823C34">
         <w:start w:val="1"/>
         <w:numFmt w:val="decimal"/>
         <w:lvlText w:val="%7."/>
@@ -10225,7 +10936,7 @@
       </w:lvl>
     </w:lvlOverride>
     <w:lvlOverride w:ilvl="7">
-      <w:lvl w:ilvl="7" w:tplc="62C223A2">
+      <w:lvl w:ilvl="7" w:tplc="20585234">
         <w:start w:val="1"/>
         <w:numFmt w:val="lowerLetter"/>
         <w:lvlText w:val="%8."/>
@@ -10256,7 +10967,7 @@
       </w:lvl>
     </w:lvlOverride>
     <w:lvlOverride w:ilvl="8">
-      <w:lvl w:ilvl="8" w:tplc="82568242">
+      <w:lvl w:ilvl="8" w:tplc="21C4D278">
         <w:start w:val="1"/>
         <w:numFmt w:val="lowerRoman"/>
         <w:lvlText w:val="%9."/>
@@ -10290,7 +11001,7 @@
   <w:num w:numId="20" w16cid:durableId="2018118275">
     <w:abstractNumId w:val="4"/>
     <w:lvlOverride w:ilvl="0">
-      <w:lvl w:ilvl="0" w:tplc="1046C23A">
+      <w:lvl w:ilvl="0" w:tplc="F7005994">
         <w:start w:val="1"/>
         <w:numFmt w:val="decimal"/>
         <w:lvlText w:val="%1."/>
@@ -10320,7 +11031,7 @@
       </w:lvl>
     </w:lvlOverride>
     <w:lvlOverride w:ilvl="1">
-      <w:lvl w:ilvl="1" w:tplc="C978B598">
+      <w:lvl w:ilvl="1" w:tplc="E7FAFD06">
         <w:start w:val="1"/>
         <w:numFmt w:val="lowerLetter"/>
         <w:lvlText w:val="%2."/>
@@ -10350,7 +11061,7 @@
       </w:lvl>
     </w:lvlOverride>
     <w:lvlOverride w:ilvl="2">
-      <w:lvl w:ilvl="2" w:tplc="FF32A8B2">
+      <w:lvl w:ilvl="2" w:tplc="7F00C41A">
         <w:start w:val="1"/>
         <w:numFmt w:val="lowerRoman"/>
         <w:lvlText w:val="%3."/>
@@ -10380,7 +11091,7 @@
       </w:lvl>
     </w:lvlOverride>
     <w:lvlOverride w:ilvl="3">
-      <w:lvl w:ilvl="3" w:tplc="36C80E44">
+      <w:lvl w:ilvl="3" w:tplc="D1E2705C">
         <w:start w:val="1"/>
         <w:numFmt w:val="decimal"/>
         <w:lvlText w:val="%4."/>
@@ -10410,7 +11121,7 @@
       </w:lvl>
     </w:lvlOverride>
     <w:lvlOverride w:ilvl="4">
-      <w:lvl w:ilvl="4" w:tplc="B2DE755E">
+      <w:lvl w:ilvl="4" w:tplc="F8F8D806">
         <w:start w:val="1"/>
         <w:numFmt w:val="lowerLetter"/>
         <w:lvlText w:val="%5."/>
@@ -10440,7 +11151,7 @@
       </w:lvl>
     </w:lvlOverride>
     <w:lvlOverride w:ilvl="5">
-      <w:lvl w:ilvl="5" w:tplc="265E622A">
+      <w:lvl w:ilvl="5" w:tplc="1A8AA594">
         <w:start w:val="1"/>
         <w:numFmt w:val="lowerRoman"/>
         <w:lvlText w:val="%6."/>
@@ -10470,7 +11181,7 @@
       </w:lvl>
     </w:lvlOverride>
     <w:lvlOverride w:ilvl="6">
-      <w:lvl w:ilvl="6" w:tplc="46D240B2">
+      <w:lvl w:ilvl="6" w:tplc="CF823C34">
         <w:start w:val="1"/>
         <w:numFmt w:val="decimal"/>
         <w:lvlText w:val="%7."/>
@@ -10500,7 +11211,7 @@
       </w:lvl>
     </w:lvlOverride>
     <w:lvlOverride w:ilvl="7">
-      <w:lvl w:ilvl="7" w:tplc="62C223A2">
+      <w:lvl w:ilvl="7" w:tplc="20585234">
         <w:start w:val="1"/>
         <w:numFmt w:val="lowerLetter"/>
         <w:lvlText w:val="%8."/>
@@ -10530,7 +11241,7 @@
       </w:lvl>
     </w:lvlOverride>
     <w:lvlOverride w:ilvl="8">
-      <w:lvl w:ilvl="8" w:tplc="82568242">
+      <w:lvl w:ilvl="8" w:tplc="21C4D278">
         <w:start w:val="1"/>
         <w:numFmt w:val="lowerRoman"/>
         <w:lvlText w:val="%9."/>
@@ -10566,7 +11277,7 @@
   <w:num w:numId="22" w16cid:durableId="540943777">
     <w:abstractNumId w:val="0"/>
     <w:lvlOverride w:ilvl="0">
-      <w:lvl w:ilvl="0" w:tplc="22D46E00">
+      <w:lvl w:ilvl="0" w:tplc="CEB8067A">
         <w:start w:val="1"/>
         <w:numFmt w:val="decimal"/>
         <w:lvlText w:val="%1."/>
@@ -10596,7 +11307,7 @@
       </w:lvl>
     </w:lvlOverride>
     <w:lvlOverride w:ilvl="1">
-      <w:lvl w:ilvl="1" w:tplc="56320EB6">
+      <w:lvl w:ilvl="1" w:tplc="FA16C54E">
         <w:start w:val="1"/>
         <w:numFmt w:val="lowerLetter"/>
         <w:lvlText w:val="%2."/>
@@ -10626,7 +11337,7 @@
       </w:lvl>
     </w:lvlOverride>
     <w:lvlOverride w:ilvl="2">
-      <w:lvl w:ilvl="2" w:tplc="D9F40728">
+      <w:lvl w:ilvl="2" w:tplc="C9A45180">
         <w:start w:val="1"/>
         <w:numFmt w:val="lowerRoman"/>
         <w:lvlText w:val="%3."/>
@@ -10656,7 +11367,7 @@
       </w:lvl>
     </w:lvlOverride>
     <w:lvlOverride w:ilvl="3">
-      <w:lvl w:ilvl="3" w:tplc="E4A41632">
+      <w:lvl w:ilvl="3" w:tplc="31480A2A">
         <w:start w:val="1"/>
         <w:numFmt w:val="decimal"/>
         <w:lvlText w:val="%4."/>
@@ -10686,7 +11397,7 @@
       </w:lvl>
     </w:lvlOverride>
     <w:lvlOverride w:ilvl="4">
-      <w:lvl w:ilvl="4" w:tplc="F4620068">
+      <w:lvl w:ilvl="4" w:tplc="34DC2406">
         <w:start w:val="1"/>
         <w:numFmt w:val="lowerLetter"/>
         <w:lvlText w:val="%5."/>
@@ -10716,7 +11427,7 @@
       </w:lvl>
     </w:lvlOverride>
     <w:lvlOverride w:ilvl="5">
-      <w:lvl w:ilvl="5" w:tplc="E648F77C">
+      <w:lvl w:ilvl="5" w:tplc="7B560A08">
         <w:start w:val="1"/>
         <w:numFmt w:val="lowerRoman"/>
         <w:lvlText w:val="%6."/>
@@ -10746,7 +11457,7 @@
       </w:lvl>
     </w:lvlOverride>
     <w:lvlOverride w:ilvl="6">
-      <w:lvl w:ilvl="6" w:tplc="DB1C404C">
+      <w:lvl w:ilvl="6" w:tplc="1E0C0674">
         <w:start w:val="1"/>
         <w:numFmt w:val="decimal"/>
         <w:lvlText w:val="%7."/>
@@ -10776,7 +11487,7 @@
       </w:lvl>
     </w:lvlOverride>
     <w:lvlOverride w:ilvl="7">
-      <w:lvl w:ilvl="7" w:tplc="01B6DFBE">
+      <w:lvl w:ilvl="7" w:tplc="D4A0995A">
         <w:start w:val="1"/>
         <w:numFmt w:val="lowerLetter"/>
         <w:lvlText w:val="%8."/>
@@ -10806,7 +11517,7 @@
       </w:lvl>
     </w:lvlOverride>
     <w:lvlOverride w:ilvl="8">
-      <w:lvl w:ilvl="8" w:tplc="080C2B96">
+      <w:lvl w:ilvl="8" w:tplc="96DAD396">
         <w:start w:val="1"/>
         <w:numFmt w:val="lowerRoman"/>
         <w:lvlText w:val="%9."/>
@@ -10839,7 +11550,7 @@
   <w:num w:numId="23" w16cid:durableId="1204442707">
     <w:abstractNumId w:val="0"/>
     <w:lvlOverride w:ilvl="0">
-      <w:lvl w:ilvl="0" w:tplc="22D46E00">
+      <w:lvl w:ilvl="0" w:tplc="CEB8067A">
         <w:start w:val="1"/>
         <w:numFmt w:val="decimal"/>
         <w:lvlText w:val="%1."/>
@@ -10869,7 +11580,7 @@
       </w:lvl>
     </w:lvlOverride>
     <w:lvlOverride w:ilvl="1">
-      <w:lvl w:ilvl="1" w:tplc="56320EB6">
+      <w:lvl w:ilvl="1" w:tplc="FA16C54E">
         <w:start w:val="1"/>
         <w:numFmt w:val="lowerLetter"/>
         <w:lvlText w:val="%2."/>
@@ -10900,7 +11611,7 @@
       </w:lvl>
     </w:lvlOverride>
     <w:lvlOverride w:ilvl="2">
-      <w:lvl w:ilvl="2" w:tplc="D9F40728">
+      <w:lvl w:ilvl="2" w:tplc="C9A45180">
         <w:start w:val="1"/>
         <w:numFmt w:val="lowerRoman"/>
         <w:lvlText w:val="%3."/>
@@ -10931,7 +11642,7 @@
       </w:lvl>
     </w:lvlOverride>
     <w:lvlOverride w:ilvl="3">
-      <w:lvl w:ilvl="3" w:tplc="E4A41632">
+      <w:lvl w:ilvl="3" w:tplc="31480A2A">
         <w:start w:val="1"/>
         <w:numFmt w:val="decimal"/>
         <w:lvlText w:val="%4."/>
@@ -10962,7 +11673,7 @@
       </w:lvl>
     </w:lvlOverride>
     <w:lvlOverride w:ilvl="4">
-      <w:lvl w:ilvl="4" w:tplc="F4620068">
+      <w:lvl w:ilvl="4" w:tplc="34DC2406">
         <w:start w:val="1"/>
         <w:numFmt w:val="lowerLetter"/>
         <w:lvlText w:val="%5."/>
@@ -10993,7 +11704,7 @@
       </w:lvl>
     </w:lvlOverride>
     <w:lvlOverride w:ilvl="5">
-      <w:lvl w:ilvl="5" w:tplc="E648F77C">
+      <w:lvl w:ilvl="5" w:tplc="7B560A08">
         <w:start w:val="1"/>
         <w:numFmt w:val="lowerRoman"/>
         <w:lvlText w:val="%6."/>
@@ -11024,7 +11735,7 @@
       </w:lvl>
     </w:lvlOverride>
     <w:lvlOverride w:ilvl="6">
-      <w:lvl w:ilvl="6" w:tplc="DB1C404C">
+      <w:lvl w:ilvl="6" w:tplc="1E0C0674">
         <w:start w:val="1"/>
         <w:numFmt w:val="decimal"/>
         <w:lvlText w:val="%7."/>
@@ -11055,7 +11766,7 @@
       </w:lvl>
     </w:lvlOverride>
     <w:lvlOverride w:ilvl="7">
-      <w:lvl w:ilvl="7" w:tplc="01B6DFBE">
+      <w:lvl w:ilvl="7" w:tplc="D4A0995A">
         <w:start w:val="1"/>
         <w:numFmt w:val="lowerLetter"/>
         <w:lvlText w:val="%8."/>
@@ -11086,7 +11797,7 @@
       </w:lvl>
     </w:lvlOverride>
     <w:lvlOverride w:ilvl="8">
-      <w:lvl w:ilvl="8" w:tplc="080C2B96">
+      <w:lvl w:ilvl="8" w:tplc="96DAD396">
         <w:start w:val="1"/>
         <w:numFmt w:val="lowerRoman"/>
         <w:lvlText w:val="%9."/>

</xml_diff>